<commit_message>
ajustes nas aulas 3 a 6
</commit_message>
<xml_diff>
--- a/pontuacao/aula1/Aula 1 alterações telaweb.docx
+++ b/pontuacao/aula1/Aula 1 alterações telaweb.docx
@@ -335,8 +335,14 @@
           <w:ilvl w:val="0"/>
           <w:numId w:val="1"/>
         </w:numPr>
-      </w:pPr>
-      <w:r>
+        <w:rPr>
+          <w:color w:val="FF0000"/>
+        </w:rPr>
+      </w:pPr>
+      <w:r>
+        <w:rPr>
+          <w:color w:val="FF0000"/>
+        </w:rPr>
         <w:t>Embora você tenha feito igual ao PDF, gostaria de pedir que as frases que estão dentro das bordas arredondadas fiquem um pouco diferente, pois na tela acho que o esquema está poluindo um pouco. Minha sugestão é que as bordas sejam do tamanho da frase, por exemplo:</w:t>
       </w:r>
     </w:p>
@@ -615,19 +621,7 @@
           <w:szCs w:val="30"/>
           <w:shd w:val="clear" w:color="auto" w:fill="FFFFFF"/>
         </w:rPr>
-        <w:t>verba</w:t>
-      </w:r>
-      <w:bookmarkStart w:id="0" w:name="_GoBack"/>
-      <w:bookmarkEnd w:id="0"/>
-      <w:r>
-        <w:rPr>
-          <w:rFonts w:ascii="Arial" w:hAnsi="Arial" w:cs="Arial"/>
-          <w:color w:val="FF0000"/>
-          <w:sz w:val="30"/>
-          <w:szCs w:val="30"/>
-          <w:shd w:val="clear" w:color="auto" w:fill="FFFFFF"/>
-        </w:rPr>
-        <w:t>is:”</w:t>
+        <w:t>verbais:”</w:t>
       </w:r>
       <w:proofErr w:type="gramEnd"/>
       <w:r>
@@ -1153,14 +1147,20 @@
           <w:ilvl w:val="0"/>
           <w:numId w:val="2"/>
         </w:numPr>
-      </w:pPr>
-      <w:r>
+        <w:rPr>
+          <w:color w:val="FF0000"/>
+        </w:rPr>
+      </w:pPr>
+      <w:r>
+        <w:rPr>
+          <w:color w:val="FF0000"/>
+        </w:rPr>
         <w:t>A tela 4 está muito longa. Sugiro dividir a partir de: “</w:t>
       </w:r>
       <w:r>
         <w:rPr>
           <w:rFonts w:ascii="Arial" w:hAnsi="Arial" w:cs="Arial"/>
-          <w:color w:val="565659"/>
+          <w:color w:val="FF0000"/>
           <w:sz w:val="30"/>
           <w:szCs w:val="30"/>
           <w:shd w:val="clear" w:color="auto" w:fill="FFFFFF"/>
@@ -1171,7 +1171,7 @@
       <w:r>
         <w:rPr>
           <w:rFonts w:ascii="Arial" w:hAnsi="Arial" w:cs="Arial"/>
-          <w:color w:val="565659"/>
+          <w:color w:val="FF0000"/>
           <w:sz w:val="30"/>
           <w:szCs w:val="30"/>
           <w:shd w:val="clear" w:color="auto" w:fill="FFFFFF"/>
@@ -1187,8 +1187,14 @@
           <w:ilvl w:val="0"/>
           <w:numId w:val="2"/>
         </w:numPr>
-      </w:pPr>
-      <w:r>
+        <w:rPr>
+          <w:color w:val="FF0000"/>
+        </w:rPr>
+      </w:pPr>
+      <w:r>
+        <w:rPr>
+          <w:color w:val="FF0000"/>
+        </w:rPr>
         <w:t>Aplicar nos exemplos a proposta que sugeri antes.</w:t>
       </w:r>
     </w:p>
@@ -1199,17 +1205,27 @@
           <w:ilvl w:val="0"/>
           <w:numId w:val="2"/>
         </w:numPr>
-      </w:pPr>
-      <w:r>
+        <w:rPr>
+          <w:color w:val="FF0000"/>
+        </w:rPr>
+      </w:pPr>
+      <w:r>
+        <w:rPr>
+          <w:color w:val="FF0000"/>
+        </w:rPr>
         <w:t xml:space="preserve">No primeiro parágrafo a palavra </w:t>
       </w:r>
       <w:r>
         <w:rPr>
+          <w:color w:val="FF0000"/>
           <w:u w:val="single"/>
         </w:rPr>
         <w:t>porque</w:t>
       </w:r>
       <w:r>
+        <w:rPr>
+          <w:color w:val="FF0000"/>
+        </w:rPr>
         <w:t xml:space="preserve"> deve estar em modo itálico</w:t>
       </w:r>
     </w:p>
@@ -1220,26 +1236,44 @@
           <w:ilvl w:val="0"/>
           <w:numId w:val="2"/>
         </w:numPr>
-      </w:pPr>
-      <w:r>
+        <w:rPr>
+          <w:color w:val="FF0000"/>
+        </w:rPr>
+      </w:pPr>
+      <w:r>
+        <w:rPr>
+          <w:color w:val="FF0000"/>
+        </w:rPr>
         <w:t>As palavras</w:t>
       </w:r>
       <w:r>
+        <w:rPr>
+          <w:color w:val="FF0000"/>
+        </w:rPr>
         <w:t xml:space="preserve"> “independência sintática</w:t>
       </w:r>
       <w:r>
+        <w:rPr>
+          <w:color w:val="FF0000"/>
+        </w:rPr>
         <w:t>”</w:t>
       </w:r>
       <w:r>
+        <w:rPr>
+          <w:color w:val="FF0000"/>
+        </w:rPr>
         <w:t xml:space="preserve">, </w:t>
       </w:r>
       <w:r>
+        <w:rPr>
+          <w:color w:val="FF0000"/>
+        </w:rPr>
         <w:t>devem ser destacadas na frase “</w:t>
       </w:r>
       <w:r>
         <w:rPr>
           <w:rFonts w:ascii="Arial" w:hAnsi="Arial" w:cs="Arial"/>
-          <w:color w:val="565659"/>
+          <w:color w:val="FF0000"/>
           <w:sz w:val="30"/>
           <w:szCs w:val="30"/>
           <w:shd w:val="clear" w:color="auto" w:fill="FFFFFF"/>
@@ -1254,8 +1288,14 @@
           <w:ilvl w:val="0"/>
           <w:numId w:val="2"/>
         </w:numPr>
-      </w:pPr>
-      <w:r>
+        <w:rPr>
+          <w:color w:val="FF0000"/>
+        </w:rPr>
+      </w:pPr>
+      <w:r>
+        <w:rPr>
+          <w:color w:val="FF0000"/>
+        </w:rPr>
         <w:t>Dentro do quadro, aproximar as numerações do passo a passo das frases correspondentes. Estão muito distantes, veja:</w:t>
       </w:r>
     </w:p>
@@ -1309,11 +1349,20 @@
           <w:ilvl w:val="0"/>
           <w:numId w:val="2"/>
         </w:numPr>
-      </w:pPr>
-      <w:r>
+        <w:rPr>
+          <w:color w:val="FF0000"/>
+        </w:rPr>
+      </w:pPr>
+      <w:r>
+        <w:rPr>
+          <w:color w:val="FF0000"/>
+        </w:rPr>
         <w:t>Organizar o alinhamento do passo 3</w:t>
       </w:r>
       <w:r>
+        <w:rPr>
+          <w:color w:val="FF0000"/>
+        </w:rPr>
         <w:t>.</w:t>
       </w:r>
     </w:p>
@@ -1324,14 +1373,20 @@
           <w:ilvl w:val="0"/>
           <w:numId w:val="2"/>
         </w:numPr>
-      </w:pPr>
-      <w:r>
+        <w:rPr>
+          <w:color w:val="FF0000"/>
+        </w:rPr>
+      </w:pPr>
+      <w:r>
+        <w:rPr>
+          <w:color w:val="FF0000"/>
+        </w:rPr>
         <w:t>Dar espaço antes do parágrafo: “</w:t>
       </w:r>
       <w:r>
         <w:rPr>
           <w:rFonts w:ascii="Arial" w:hAnsi="Arial" w:cs="Arial"/>
-          <w:color w:val="565659"/>
+          <w:color w:val="FF0000"/>
           <w:sz w:val="30"/>
           <w:szCs w:val="30"/>
           <w:shd w:val="clear" w:color="auto" w:fill="FFFFFF"/>
@@ -1346,14 +1401,20 @@
           <w:ilvl w:val="0"/>
           <w:numId w:val="2"/>
         </w:numPr>
-      </w:pPr>
-      <w:r>
+        <w:rPr>
+          <w:color w:val="FF0000"/>
+        </w:rPr>
+      </w:pPr>
+      <w:r>
+        <w:rPr>
+          <w:color w:val="FF0000"/>
+        </w:rPr>
         <w:t xml:space="preserve">Na frase destacada: </w:t>
       </w:r>
       <w:r>
         <w:rPr>
           <w:rFonts w:ascii="Arial" w:hAnsi="Arial" w:cs="Arial"/>
-          <w:color w:val="565659"/>
+          <w:color w:val="FF0000"/>
           <w:sz w:val="30"/>
           <w:szCs w:val="30"/>
           <w:shd w:val="clear" w:color="auto" w:fill="7FD4DE"/>
@@ -1366,7 +1427,7 @@
           <w:rFonts w:ascii="Arial" w:hAnsi="Arial" w:cs="Arial"/>
           <w:b/>
           <w:bCs/>
-          <w:color w:val="00747A"/>
+          <w:color w:val="FF0000"/>
           <w:sz w:val="30"/>
           <w:szCs w:val="30"/>
           <w:u w:val="single"/>
@@ -1379,7 +1440,7 @@
           <w:rFonts w:ascii="Arial" w:hAnsi="Arial" w:cs="Arial"/>
           <w:b/>
           <w:bCs/>
-          <w:color w:val="00747A"/>
+          <w:color w:val="FF0000"/>
           <w:sz w:val="30"/>
           <w:szCs w:val="30"/>
           <w:u w:val="single"/>
@@ -1390,7 +1451,7 @@
         <w:rPr>
           <w:rStyle w:val="apple-converted-space"/>
           <w:rFonts w:ascii="Arial" w:hAnsi="Arial" w:cs="Arial"/>
-          <w:color w:val="565659"/>
+          <w:color w:val="FF0000"/>
           <w:sz w:val="30"/>
           <w:szCs w:val="30"/>
           <w:shd w:val="clear" w:color="auto" w:fill="7FD4DE"/>
@@ -1400,7 +1461,7 @@
       <w:r>
         <w:rPr>
           <w:rFonts w:ascii="Arial" w:hAnsi="Arial" w:cs="Arial"/>
-          <w:color w:val="565659"/>
+          <w:color w:val="FF0000"/>
           <w:sz w:val="30"/>
           <w:szCs w:val="30"/>
           <w:shd w:val="clear" w:color="auto" w:fill="7FD4DE"/>
@@ -1411,7 +1472,7 @@
       <w:r>
         <w:rPr>
           <w:rFonts w:ascii="Arial" w:hAnsi="Arial" w:cs="Arial"/>
-          <w:color w:val="565659"/>
+          <w:color w:val="FF0000"/>
           <w:sz w:val="30"/>
           <w:szCs w:val="30"/>
           <w:shd w:val="clear" w:color="auto" w:fill="7FD4DE"/>
@@ -1422,7 +1483,7 @@
       <w:r>
         <w:rPr>
           <w:rFonts w:ascii="Arial" w:hAnsi="Arial" w:cs="Arial"/>
-          <w:color w:val="565659"/>
+          <w:color w:val="FF0000"/>
           <w:sz w:val="30"/>
           <w:szCs w:val="30"/>
           <w:shd w:val="clear" w:color="auto" w:fill="7FD4DE"/>
@@ -1430,29 +1491,36 @@
         <w:t xml:space="preserve"> de frio. </w:t>
       </w:r>
       <w:r>
+        <w:rPr>
+          <w:color w:val="FF0000"/>
+        </w:rPr>
         <w:t xml:space="preserve">O sublinhado deve ser retirado do espaço depois da vírgula. Deve estar apenas na </w:t>
       </w:r>
       <w:proofErr w:type="gramStart"/>
       <w:r>
+        <w:rPr>
+          <w:color w:val="FF0000"/>
+        </w:rPr>
         <w:t>palavra</w:t>
       </w:r>
       <w:proofErr w:type="gramEnd"/>
       <w:r>
+        <w:rPr>
+          <w:color w:val="FF0000"/>
+        </w:rPr>
         <w:t xml:space="preserve"> “</w:t>
       </w:r>
       <w:r>
         <w:rPr>
+          <w:color w:val="FF0000"/>
           <w:u w:val="single"/>
         </w:rPr>
-        <w:t>mas</w:t>
-      </w:r>
-      <w:r>
-        <w:rPr>
-          <w:u w:val="single"/>
-        </w:rPr>
-        <w:t>”</w:t>
-      </w:r>
-      <w:r>
+        <w:t>mas”</w:t>
+      </w:r>
+      <w:r>
+        <w:rPr>
+          <w:color w:val="FF0000"/>
+        </w:rPr>
         <w:t xml:space="preserve">. </w:t>
       </w:r>
     </w:p>
@@ -1465,35 +1533,65 @@
         </w:numPr>
       </w:pPr>
       <w:r>
+        <w:rPr>
+          <w:color w:val="FF0000"/>
+        </w:rPr>
         <w:t xml:space="preserve">No quadro com os tipos de oração coordenada, </w:t>
       </w:r>
       <w:r>
+        <w:rPr>
+          <w:color w:val="FF0000"/>
+        </w:rPr>
         <w:t xml:space="preserve">diminuir o tamanho dos títulos; </w:t>
       </w:r>
       <w:proofErr w:type="gramStart"/>
       <w:r>
+        <w:rPr>
+          <w:color w:val="FF0000"/>
+        </w:rPr>
         <w:t>C</w:t>
       </w:r>
       <w:r>
+        <w:rPr>
+          <w:color w:val="FF0000"/>
+        </w:rPr>
         <w:t>entralizar</w:t>
       </w:r>
       <w:proofErr w:type="gramEnd"/>
       <w:r>
+        <w:rPr>
+          <w:color w:val="FF0000"/>
+        </w:rPr>
         <w:t xml:space="preserve"> as palavras </w:t>
       </w:r>
       <w:r>
+        <w:rPr>
+          <w:color w:val="FF0000"/>
+        </w:rPr>
         <w:t>dentro da tabela;</w:t>
       </w:r>
       <w:r>
+        <w:rPr>
+          <w:color w:val="FF0000"/>
+        </w:rPr>
         <w:t xml:space="preserve"> </w:t>
       </w:r>
       <w:r>
+        <w:rPr>
+          <w:color w:val="FF0000"/>
+        </w:rPr>
         <w:t>O</w:t>
       </w:r>
       <w:r>
+        <w:rPr>
+          <w:color w:val="FF0000"/>
+        </w:rPr>
         <w:t xml:space="preserve">rganizar melhor os tamanhos das colunas do quadro, </w:t>
       </w:r>
       <w:r>
+        <w:rPr>
+          <w:color w:val="FF0000"/>
+        </w:rPr>
         <w:t>para que a coluna dos exemplos fique maior e consiga comportar melhor as frases; Dar espaço entre as frases da coluna dos exemplos.</w:t>
       </w:r>
     </w:p>
@@ -1504,8 +1602,14 @@
           <w:ilvl w:val="0"/>
           <w:numId w:val="2"/>
         </w:numPr>
-      </w:pPr>
-      <w:r>
+        <w:rPr>
+          <w:color w:val="FF0000"/>
+        </w:rPr>
+      </w:pPr>
+      <w:r>
+        <w:rPr>
+          <w:color w:val="FF0000"/>
+        </w:rPr>
         <w:t>Dar espaço entre as frases e alinhar as primeiras palavras das frases:</w:t>
       </w:r>
     </w:p>
@@ -1558,6 +1662,9 @@
     <w:p>
       <w:pPr>
         <w:ind w:left="360"/>
+        <w:rPr>
+          <w:color w:val="FF0000"/>
+        </w:rPr>
       </w:pPr>
     </w:p>
     <w:p>
@@ -1567,59 +1674,60 @@
           <w:ilvl w:val="0"/>
           <w:numId w:val="2"/>
         </w:numPr>
-      </w:pPr>
-      <w:r>
-        <w:t xml:space="preserve">No primeiro parágrafo, </w:t>
-      </w:r>
-      <w:r>
-        <w:rPr>
-          <w:color w:val="FF0000"/>
-        </w:rPr>
-        <w:t xml:space="preserve">após as perguntas e respostas </w:t>
-      </w:r>
-      <w:r>
-        <w:t xml:space="preserve">(Quem não suporta? </w:t>
+        <w:rPr>
+          <w:color w:val="FF0000"/>
+        </w:rPr>
+      </w:pPr>
+      <w:r>
+        <w:rPr>
+          <w:color w:val="FF0000"/>
+        </w:rPr>
+        <w:t xml:space="preserve">No primeiro parágrafo, após as perguntas e respostas (Quem não suporta? </w:t>
       </w:r>
       <w:proofErr w:type="gramStart"/>
       <w:r>
+        <w:rPr>
+          <w:color w:val="FF0000"/>
+        </w:rPr>
         <w:t>... Eu</w:t>
       </w:r>
       <w:proofErr w:type="gramEnd"/>
       <w:r>
+        <w:rPr>
+          <w:color w:val="FF0000"/>
+        </w:rPr>
         <w:t>...)</w:t>
       </w:r>
       <w:r>
+        <w:rPr>
+          <w:color w:val="FF0000"/>
+        </w:rPr>
         <w:t xml:space="preserve">, o parágrafo está incompleto, </w:t>
       </w:r>
       <w:r>
         <w:rPr>
           <w:b/>
+          <w:color w:val="FF0000"/>
         </w:rPr>
         <w:t>o correto seria</w:t>
       </w:r>
       <w:r>
+        <w:rPr>
+          <w:color w:val="FF0000"/>
+        </w:rPr>
         <w:t xml:space="preserve"> =&gt; </w:t>
       </w:r>
       <w:r>
         <w:rPr>
+          <w:color w:val="FF0000"/>
           <w:u w:val="single"/>
         </w:rPr>
-        <w:t xml:space="preserve">Veja que respondemos a pergunta </w:t>
-      </w:r>
-      <w:r>
-        <w:rPr>
-          <w:color w:val="5B9BD5" w:themeColor="accent1"/>
-          <w:u w:val="single"/>
-        </w:rPr>
-        <w:t>feita para a 1ª oração</w:t>
-      </w:r>
-      <w:r>
-        <w:rPr>
-          <w:u w:val="single"/>
-        </w:rPr>
-        <w:t xml:space="preserve"> usando toda a segunda oração. Logo a segunda oração exerce a função sintática que está faltando na primeira oração</w:t>
-      </w:r>
-      <w:r>
+        <w:t>Veja que respondemos a pergunta feita para a 1ª oração usando toda a segunda oração. Logo a segunda oração exerce a função sintática que está faltando na primeira oração</w:t>
+      </w:r>
+      <w:r>
+        <w:rPr>
+          <w:color w:val="FF0000"/>
+        </w:rPr>
         <w:t>.</w:t>
       </w:r>
     </w:p>
@@ -1650,14 +1758,20 @@
           <w:ilvl w:val="0"/>
           <w:numId w:val="3"/>
         </w:numPr>
-      </w:pPr>
-      <w:r>
+        <w:rPr>
+          <w:color w:val="FF0000"/>
+        </w:rPr>
+      </w:pPr>
+      <w:r>
+        <w:rPr>
+          <w:color w:val="FF0000"/>
+        </w:rPr>
         <w:t>O texto “</w:t>
       </w:r>
       <w:r>
         <w:rPr>
           <w:rFonts w:ascii="Arial" w:hAnsi="Arial" w:cs="Arial"/>
-          <w:color w:val="757473"/>
+          <w:color w:val="FF0000"/>
           <w:sz w:val="41"/>
           <w:szCs w:val="41"/>
           <w:shd w:val="clear" w:color="auto" w:fill="FFFFFF"/>
@@ -1668,7 +1782,7 @@
       <w:r>
         <w:rPr>
           <w:rFonts w:ascii="Arial" w:hAnsi="Arial" w:cs="Arial"/>
-          <w:color w:val="757473"/>
+          <w:color w:val="FF0000"/>
           <w:sz w:val="41"/>
           <w:szCs w:val="41"/>
           <w:shd w:val="clear" w:color="auto" w:fill="FFFFFF"/>
@@ -1679,7 +1793,7 @@
       <w:r>
         <w:rPr>
           <w:rFonts w:ascii="Arial" w:hAnsi="Arial" w:cs="Arial"/>
-          <w:color w:val="757473"/>
+          <w:color w:val="FF0000"/>
           <w:sz w:val="41"/>
           <w:szCs w:val="41"/>
           <w:shd w:val="clear" w:color="auto" w:fill="FFFFFF"/>
@@ -1690,7 +1804,7 @@
       <w:r>
         <w:rPr>
           <w:rFonts w:ascii="Arial" w:hAnsi="Arial" w:cs="Arial"/>
-          <w:color w:val="757473"/>
+          <w:color w:val="FF0000"/>
           <w:sz w:val="41"/>
           <w:szCs w:val="41"/>
           <w:shd w:val="clear" w:color="auto" w:fill="FFFFFF"/>
@@ -1701,7 +1815,7 @@
       <w:r>
         <w:rPr>
           <w:rFonts w:ascii="Arial" w:hAnsi="Arial" w:cs="Arial"/>
-          <w:color w:val="757473"/>
+          <w:color w:val="FF0000"/>
           <w:sz w:val="41"/>
           <w:szCs w:val="41"/>
           <w:shd w:val="clear" w:color="auto" w:fill="FFFFFF"/>
@@ -1710,77 +1824,115 @@
       </w:r>
       <w:proofErr w:type="gramStart"/>
       <w:r>
+        <w:rPr>
+          <w:color w:val="FF0000"/>
+        </w:rPr>
         <w:t>deve</w:t>
       </w:r>
       <w:proofErr w:type="gramEnd"/>
       <w:r>
-        <w:t xml:space="preserve"> ser todo maiúsculo</w:t>
-      </w:r>
-      <w:r>
+        <w:rPr>
+          <w:color w:val="FF0000"/>
+        </w:rPr>
+        <w:t xml:space="preserve"> ser todo maiúsculo.</w:t>
+      </w:r>
+    </w:p>
+    <w:p>
+      <w:pPr>
+        <w:pStyle w:val="ListParagraph"/>
+        <w:numPr>
+          <w:ilvl w:val="0"/>
+          <w:numId w:val="3"/>
+        </w:numPr>
+        <w:rPr>
+          <w:color w:val="FF0000"/>
+        </w:rPr>
+      </w:pPr>
+      <w:r>
+        <w:rPr>
+          <w:color w:val="FF0000"/>
+        </w:rPr>
+        <w:t>Dar espaços entre os números dos exercícios</w:t>
+      </w:r>
+      <w:r>
+        <w:rPr>
+          <w:color w:val="FF0000"/>
+        </w:rPr>
+        <w:t xml:space="preserve"> para separar bem</w:t>
+      </w:r>
+      <w:r>
+        <w:rPr>
+          <w:color w:val="FF0000"/>
+        </w:rPr>
+        <w:t xml:space="preserve">. </w:t>
+      </w:r>
+      <w:r>
+        <w:rPr>
+          <w:color w:val="FF0000"/>
+        </w:rPr>
+        <w:t xml:space="preserve"> </w:t>
+      </w:r>
+    </w:p>
+    <w:p>
+      <w:pPr>
+        <w:rPr>
+          <w:b/>
+        </w:rPr>
+      </w:pPr>
+      <w:r>
+        <w:rPr>
+          <w:b/>
+        </w:rPr>
+        <w:t xml:space="preserve">Tela 6 </w:t>
+      </w:r>
+    </w:p>
+    <w:p>
+      <w:pPr>
+        <w:pStyle w:val="ListParagraph"/>
+        <w:numPr>
+          <w:ilvl w:val="0"/>
+          <w:numId w:val="3"/>
+        </w:numPr>
+        <w:rPr>
+          <w:color w:val="FF0000"/>
+        </w:rPr>
+      </w:pPr>
+      <w:bookmarkStart w:id="0" w:name="_GoBack"/>
+      <w:r>
+        <w:rPr>
+          <w:color w:val="FF0000"/>
+        </w:rPr>
+        <w:t xml:space="preserve">A frase II ficou grudada na borda. Toda a explicação dessa frase tem um tom de azul diferente. </w:t>
+      </w:r>
+    </w:p>
+    <w:bookmarkEnd w:id="0"/>
+    <w:p>
+      <w:pPr>
+        <w:pStyle w:val="ListParagraph"/>
+        <w:numPr>
+          <w:ilvl w:val="0"/>
+          <w:numId w:val="3"/>
+        </w:numPr>
+        <w:rPr>
+          <w:color w:val="FF0000"/>
+        </w:rPr>
+      </w:pPr>
+      <w:r>
+        <w:rPr>
+          <w:color w:val="FF0000"/>
+        </w:rPr>
+        <w:t>Dar espaço entre os números dos exercícios</w:t>
+      </w:r>
+      <w:r>
+        <w:rPr>
+          <w:color w:val="FF0000"/>
+        </w:rPr>
         <w:t>.</w:t>
       </w:r>
-    </w:p>
-    <w:p>
-      <w:pPr>
-        <w:pStyle w:val="ListParagraph"/>
-        <w:numPr>
-          <w:ilvl w:val="0"/>
-          <w:numId w:val="3"/>
-        </w:numPr>
-      </w:pPr>
-      <w:r>
-        <w:t>Dar espaços entre os números dos exercícios</w:t>
-      </w:r>
-      <w:r>
-        <w:t xml:space="preserve"> para separar bem</w:t>
-      </w:r>
-      <w:r>
-        <w:t xml:space="preserve">. </w:t>
-      </w:r>
-      <w:r>
-        <w:t xml:space="preserve"> </w:t>
-      </w:r>
-    </w:p>
-    <w:p>
-      <w:pPr>
-        <w:rPr>
-          <w:b/>
-        </w:rPr>
-      </w:pPr>
-      <w:r>
-        <w:rPr>
-          <w:b/>
-        </w:rPr>
-        <w:t xml:space="preserve">Tela 6 </w:t>
-      </w:r>
-    </w:p>
-    <w:p>
-      <w:pPr>
-        <w:pStyle w:val="ListParagraph"/>
-        <w:numPr>
-          <w:ilvl w:val="0"/>
-          <w:numId w:val="3"/>
-        </w:numPr>
-      </w:pPr>
-      <w:r>
-        <w:t xml:space="preserve">A frase II ficou grudada na borda. Toda a explicação dessa frase tem um tom de azul diferente. </w:t>
-      </w:r>
-    </w:p>
-    <w:p>
-      <w:pPr>
-        <w:pStyle w:val="ListParagraph"/>
-        <w:numPr>
-          <w:ilvl w:val="0"/>
-          <w:numId w:val="3"/>
-        </w:numPr>
-      </w:pPr>
-      <w:r>
-        <w:t>Dar espaço entre os números dos exercícios</w:t>
-      </w:r>
-      <w:r>
-        <w:t>.</w:t>
-      </w:r>
-      <w:r>
+      <w:r>
+        <w:rPr>
+          <w:color w:val="FF0000"/>
+        </w:rPr>
         <w:t xml:space="preserve"> </w:t>
       </w:r>
     </w:p>

</xml_diff>